<commit_message>
QA TEST FILE FORMATED
</commit_message>
<xml_diff>
--- a/qe-test-quality-sme-architecture-ariane-medeiros-junho-2025.docx
+++ b/qe-test-quality-sme-architecture-ariane-medeiros-junho-2025.docx
@@ -351,6 +351,7 @@
           <w:bCs/>
           <w:i/>
           <w:iCs/>
+          <w:color w:val="365F91" w:themeColor="accent1" w:themeShade="BF"/>
           <w:sz w:val="20"/>
           <w:szCs w:val="20"/>
         </w:rPr>
@@ -362,10 +363,11 @@
           <w:bCs/>
           <w:i/>
           <w:iCs/>
-          <w:sz w:val="20"/>
-          <w:szCs w:val="20"/>
-        </w:rPr>
-        <w:t xml:space="preserve">Dear </w:t>
+          <w:color w:val="365F91" w:themeColor="accent1" w:themeShade="BF"/>
+          <w:sz w:val="20"/>
+          <w:szCs w:val="20"/>
+        </w:rPr>
+        <w:t>[RICARDO]</w:t>
       </w:r>
       <w:r>
         <w:rPr>
@@ -374,23 +376,27 @@
           <w:bCs/>
           <w:i/>
           <w:iCs/>
-          <w:sz w:val="20"/>
-          <w:szCs w:val="20"/>
-        </w:rPr>
-        <w:t>team</w:t>
-      </w:r>
-      <w:r>
+          <w:color w:val="365F91" w:themeColor="accent1" w:themeShade="BF"/>
+          <w:sz w:val="20"/>
+          <w:szCs w:val="20"/>
+        </w:rPr>
+        <w:t>Dear team,</w:t>
+      </w:r>
+    </w:p>
+    <w:p>
+      <w:pPr>
+        <w:ind w:left="426"/>
         <w:rPr>
           <w:rFonts w:ascii="Calibri" w:hAnsi="Calibri"/>
           <w:b/>
           <w:bCs/>
           <w:i/>
           <w:iCs/>
-          <w:sz w:val="20"/>
-          <w:szCs w:val="20"/>
-        </w:rPr>
-        <w:t>,</w:t>
-      </w:r>
+          <w:color w:val="365F91" w:themeColor="accent1" w:themeShade="BF"/>
+          <w:sz w:val="20"/>
+          <w:szCs w:val="20"/>
+        </w:rPr>
+      </w:pPr>
     </w:p>
     <w:p>
       <w:pPr>
@@ -401,10 +407,24 @@
           <w:bCs/>
           <w:i/>
           <w:iCs/>
-          <w:sz w:val="20"/>
-          <w:szCs w:val="20"/>
-        </w:rPr>
-      </w:pPr>
+          <w:color w:val="365F91" w:themeColor="accent1" w:themeShade="BF"/>
+          <w:sz w:val="20"/>
+          <w:szCs w:val="20"/>
+        </w:rPr>
+      </w:pPr>
+      <w:r>
+        <w:rPr>
+          <w:rFonts w:ascii="Calibri" w:hAnsi="Calibri"/>
+          <w:b/>
+          <w:bCs/>
+          <w:i/>
+          <w:iCs/>
+          <w:color w:val="365F91" w:themeColor="accent1" w:themeShade="BF"/>
+          <w:sz w:val="20"/>
+          <w:szCs w:val="20"/>
+        </w:rPr>
+        <w:t>My name is Ricardo Fernandes de Souza, and I specialize in testing and defect management for critical systems in the telecommunications sector. I have solid experience in Quality Assurance, working with both manual and automated testing to ensure the reliability and performance of systems under high-demand conditions.</w:t>
+      </w:r>
     </w:p>
     <w:p>
       <w:pPr>
@@ -415,21 +435,38 @@
           <w:bCs/>
           <w:i/>
           <w:iCs/>
-          <w:sz w:val="20"/>
-          <w:szCs w:val="20"/>
-        </w:rPr>
-      </w:pPr>
-      <w:r>
+          <w:color w:val="365F91" w:themeColor="accent1" w:themeShade="BF"/>
+          <w:sz w:val="20"/>
+          <w:szCs w:val="20"/>
+        </w:rPr>
+      </w:pPr>
+    </w:p>
+    <w:p>
+      <w:pPr>
+        <w:ind w:left="426"/>
         <w:rPr>
           <w:rFonts w:ascii="Calibri" w:hAnsi="Calibri"/>
           <w:b/>
           <w:bCs/>
           <w:i/>
           <w:iCs/>
-          <w:sz w:val="20"/>
-          <w:szCs w:val="20"/>
-        </w:rPr>
-        <w:t>My name is Ricardo Fernandes de Souza, and I specialize in testing and defect management for critical systems in the telecommunications sector. I have solid experience in Quality Assurance, working with both manual and automated testing to ensure the reliability and performance of systems under high-demand conditions.</w:t>
+          <w:color w:val="365F91" w:themeColor="accent1" w:themeShade="BF"/>
+          <w:sz w:val="20"/>
+          <w:szCs w:val="20"/>
+        </w:rPr>
+      </w:pPr>
+      <w:r>
+        <w:rPr>
+          <w:rFonts w:ascii="Calibri" w:hAnsi="Calibri"/>
+          <w:b/>
+          <w:bCs/>
+          <w:i/>
+          <w:iCs/>
+          <w:color w:val="365F91" w:themeColor="accent1" w:themeShade="BF"/>
+          <w:sz w:val="20"/>
+          <w:szCs w:val="20"/>
+        </w:rPr>
+        <w:t>I was appointed Scrum Master of the automation squad within the support team, a role that strengthened my leadership, collaboration, and continuous improvement skills. I focus on designing test solutions, optimizing workflows, and identifying defects early—before they impact the end-user. I also contribute to organizing and streamlining team processes to ensure timely and effective deliveries.</w:t>
       </w:r>
     </w:p>
     <w:p>
@@ -441,6 +478,7 @@
           <w:bCs/>
           <w:i/>
           <w:iCs/>
+          <w:color w:val="365F91" w:themeColor="accent1" w:themeShade="BF"/>
           <w:sz w:val="20"/>
           <w:szCs w:val="20"/>
         </w:rPr>
@@ -455,6 +493,7 @@
           <w:bCs/>
           <w:i/>
           <w:iCs/>
+          <w:color w:val="365F91" w:themeColor="accent1" w:themeShade="BF"/>
           <w:sz w:val="20"/>
           <w:szCs w:val="20"/>
         </w:rPr>
@@ -466,10 +505,11 @@
           <w:bCs/>
           <w:i/>
           <w:iCs/>
-          <w:sz w:val="20"/>
-          <w:szCs w:val="20"/>
-        </w:rPr>
-        <w:t>I was appointed Scrum Master of the automation squad within the support team, a role that strengthened my leadership, collaboration, and continuous improvement skills. I focus on designing test solutions, optimizing workflows, and identifying defects early—before they impact the end-user. I also contribute to organizing and streamlining team processes to ensure timely and effective deliveries.</w:t>
+          <w:color w:val="365F91" w:themeColor="accent1" w:themeShade="BF"/>
+          <w:sz w:val="20"/>
+          <w:szCs w:val="20"/>
+        </w:rPr>
+        <w:t>I believe my background in critical systems can add significant value to RDI by helping create more agile and efficient QA processes. With an analytical mindset and results-driven approach, I aim to enhance product quality, refine validation strategies, and foster innovation. I’m excited about the opportunity to contribute to your QA team and make a meaningful impact.</w:t>
       </w:r>
     </w:p>
     <w:p>
@@ -477,14 +517,67 @@
         <w:ind w:left="426"/>
         <w:rPr>
           <w:rFonts w:ascii="Calibri" w:hAnsi="Calibri"/>
+          <w:color w:val="365F91" w:themeColor="accent1" w:themeShade="BF"/>
+          <w:sz w:val="20"/>
+          <w:szCs w:val="20"/>
+        </w:rPr>
+      </w:pPr>
+    </w:p>
+    <w:p>
+      <w:pPr>
+        <w:ind w:left="426"/>
+        <w:rPr>
+          <w:rFonts w:ascii="Calibri" w:hAnsi="Calibri"/>
           <w:b/>
           <w:bCs/>
           <w:i/>
           <w:iCs/>
-          <w:sz w:val="20"/>
-          <w:szCs w:val="20"/>
-        </w:rPr>
-      </w:pPr>
+          <w:color w:val="365F91" w:themeColor="accent1" w:themeShade="BF"/>
+          <w:sz w:val="20"/>
+          <w:szCs w:val="20"/>
+        </w:rPr>
+      </w:pPr>
+      <w:r>
+        <w:rPr>
+          <w:rFonts w:ascii="Calibri" w:hAnsi="Calibri"/>
+          <w:b/>
+          <w:bCs/>
+          <w:i/>
+          <w:iCs/>
+          <w:color w:val="365F91" w:themeColor="accent1" w:themeShade="BF"/>
+          <w:sz w:val="20"/>
+          <w:szCs w:val="20"/>
+        </w:rPr>
+        <w:t xml:space="preserve">Thank you for your consideration, looking forward to </w:t>
+      </w:r>
+      <w:proofErr w:type="gramStart"/>
+      <w:r>
+        <w:rPr>
+          <w:rFonts w:ascii="Calibri" w:hAnsi="Calibri"/>
+          <w:b/>
+          <w:bCs/>
+          <w:i/>
+          <w:iCs/>
+          <w:color w:val="365F91" w:themeColor="accent1" w:themeShade="BF"/>
+          <w:sz w:val="20"/>
+          <w:szCs w:val="20"/>
+        </w:rPr>
+        <w:t>work</w:t>
+      </w:r>
+      <w:proofErr w:type="gramEnd"/>
+      <w:r>
+        <w:rPr>
+          <w:rFonts w:ascii="Calibri" w:hAnsi="Calibri"/>
+          <w:b/>
+          <w:bCs/>
+          <w:i/>
+          <w:iCs/>
+          <w:color w:val="365F91" w:themeColor="accent1" w:themeShade="BF"/>
+          <w:sz w:val="20"/>
+          <w:szCs w:val="20"/>
+        </w:rPr>
+        <w:t xml:space="preserve"> with you.</w:t>
+      </w:r>
     </w:p>
     <w:p>
       <w:pPr>
@@ -495,21 +588,38 @@
           <w:bCs/>
           <w:i/>
           <w:iCs/>
-          <w:sz w:val="20"/>
-          <w:szCs w:val="20"/>
-        </w:rPr>
-      </w:pPr>
-      <w:r>
+          <w:color w:val="365F91" w:themeColor="accent1" w:themeShade="BF"/>
+          <w:sz w:val="20"/>
+          <w:szCs w:val="20"/>
+        </w:rPr>
+      </w:pPr>
+    </w:p>
+    <w:p>
+      <w:pPr>
+        <w:ind w:left="426"/>
         <w:rPr>
           <w:rFonts w:ascii="Calibri" w:hAnsi="Calibri"/>
           <w:b/>
           <w:bCs/>
           <w:i/>
           <w:iCs/>
-          <w:sz w:val="20"/>
-          <w:szCs w:val="20"/>
-        </w:rPr>
-        <w:t>I believe my background in critical systems can add significant value to RDI by helping create more agile and efficient QA processes. With an analytical mindset and results-driven approach, I aim to enhance product quality, refine validation strategies, and foster innovation. I’m excited about the opportunity to contribute to your QA team and make a meaningful impact.</w:t>
+          <w:color w:val="365F91" w:themeColor="accent1" w:themeShade="BF"/>
+          <w:sz w:val="20"/>
+          <w:szCs w:val="20"/>
+        </w:rPr>
+      </w:pPr>
+      <w:r>
+        <w:rPr>
+          <w:rFonts w:ascii="Calibri" w:hAnsi="Calibri"/>
+          <w:b/>
+          <w:bCs/>
+          <w:i/>
+          <w:iCs/>
+          <w:color w:val="365F91" w:themeColor="accent1" w:themeShade="BF"/>
+          <w:sz w:val="20"/>
+          <w:szCs w:val="20"/>
+        </w:rPr>
+        <w:t xml:space="preserve">Sincerely,  </w:t>
       </w:r>
     </w:p>
     <w:p>
@@ -517,20 +627,11 @@
         <w:ind w:left="426"/>
         <w:rPr>
           <w:rFonts w:ascii="Calibri" w:hAnsi="Calibri"/>
-          <w:sz w:val="20"/>
-          <w:szCs w:val="20"/>
-        </w:rPr>
-      </w:pPr>
-    </w:p>
-    <w:p>
-      <w:pPr>
-        <w:ind w:left="426"/>
-        <w:rPr>
-          <w:rFonts w:ascii="Calibri" w:hAnsi="Calibri"/>
           <w:b/>
           <w:bCs/>
           <w:i/>
           <w:iCs/>
+          <w:color w:val="365F91" w:themeColor="accent1" w:themeShade="BF"/>
           <w:sz w:val="20"/>
           <w:szCs w:val="20"/>
         </w:rPr>
@@ -542,122 +643,7 @@
           <w:bCs/>
           <w:i/>
           <w:iCs/>
-          <w:sz w:val="20"/>
-          <w:szCs w:val="20"/>
-        </w:rPr>
-        <w:t>Thank you for your consideration</w:t>
-      </w:r>
-      <w:r>
-        <w:rPr>
-          <w:rFonts w:ascii="Calibri" w:hAnsi="Calibri"/>
-          <w:b/>
-          <w:bCs/>
-          <w:i/>
-          <w:iCs/>
-          <w:sz w:val="20"/>
-          <w:szCs w:val="20"/>
-        </w:rPr>
-        <w:t xml:space="preserve">, looking forward to </w:t>
-      </w:r>
-      <w:proofErr w:type="gramStart"/>
-      <w:r>
-        <w:rPr>
-          <w:rFonts w:ascii="Calibri" w:hAnsi="Calibri"/>
-          <w:b/>
-          <w:bCs/>
-          <w:i/>
-          <w:iCs/>
-          <w:sz w:val="20"/>
-          <w:szCs w:val="20"/>
-        </w:rPr>
-        <w:t>work</w:t>
-      </w:r>
-      <w:proofErr w:type="gramEnd"/>
-      <w:r>
-        <w:rPr>
-          <w:rFonts w:ascii="Calibri" w:hAnsi="Calibri"/>
-          <w:b/>
-          <w:bCs/>
-          <w:i/>
-          <w:iCs/>
-          <w:sz w:val="20"/>
-          <w:szCs w:val="20"/>
-        </w:rPr>
-        <w:t xml:space="preserve"> with you</w:t>
-      </w:r>
-      <w:r>
-        <w:rPr>
-          <w:rFonts w:ascii="Calibri" w:hAnsi="Calibri"/>
-          <w:b/>
-          <w:bCs/>
-          <w:i/>
-          <w:iCs/>
-          <w:sz w:val="20"/>
-          <w:szCs w:val="20"/>
-        </w:rPr>
-        <w:t>.</w:t>
-      </w:r>
-    </w:p>
-    <w:p>
-      <w:pPr>
-        <w:ind w:left="426"/>
-        <w:rPr>
-          <w:rFonts w:ascii="Calibri" w:hAnsi="Calibri"/>
-          <w:b/>
-          <w:bCs/>
-          <w:i/>
-          <w:iCs/>
-          <w:sz w:val="20"/>
-          <w:szCs w:val="20"/>
-        </w:rPr>
-      </w:pPr>
-    </w:p>
-    <w:p>
-      <w:pPr>
-        <w:ind w:left="426"/>
-        <w:rPr>
-          <w:rFonts w:ascii="Calibri" w:hAnsi="Calibri"/>
-          <w:b/>
-          <w:bCs/>
-          <w:i/>
-          <w:iCs/>
-          <w:sz w:val="20"/>
-          <w:szCs w:val="20"/>
-        </w:rPr>
-      </w:pPr>
-      <w:r>
-        <w:rPr>
-          <w:rFonts w:ascii="Calibri" w:hAnsi="Calibri"/>
-          <w:b/>
-          <w:bCs/>
-          <w:i/>
-          <w:iCs/>
-          <w:sz w:val="20"/>
-          <w:szCs w:val="20"/>
-        </w:rPr>
-        <w:t xml:space="preserve">Sincerely,  </w:t>
-      </w:r>
-    </w:p>
-    <w:p>
-      <w:pPr>
-        <w:ind w:left="426"/>
-        <w:rPr>
-          <w:rFonts w:ascii="Calibri" w:hAnsi="Calibri"/>
-          <w:b/>
-          <w:bCs/>
-          <w:i/>
-          <w:iCs/>
-          <w:sz w:val="20"/>
-          <w:szCs w:val="20"/>
-        </w:rPr>
-      </w:pPr>
-      <w:r>
-        <w:rPr>
-          <w:rFonts w:ascii="Calibri" w:hAnsi="Calibri"/>
-          <w:b/>
-          <w:bCs/>
-          <w:i/>
-          <w:iCs/>
+          <w:color w:val="365F91" w:themeColor="accent1" w:themeShade="BF"/>
           <w:sz w:val="20"/>
           <w:szCs w:val="20"/>
         </w:rPr>
@@ -992,6 +978,7 @@
           <w:bCs/>
           <w:i/>
           <w:iCs/>
+          <w:color w:val="365F91" w:themeColor="accent1" w:themeShade="BF"/>
           <w:sz w:val="20"/>
           <w:szCs w:val="20"/>
           <w:lang w:eastAsia="en-US"/>
@@ -1004,13 +991,25 @@
           <w:bCs/>
           <w:i/>
           <w:iCs/>
-          <w:sz w:val="20"/>
-          <w:szCs w:val="20"/>
-          <w:lang w:eastAsia="en-US"/>
-        </w:rPr>
-        <w:t xml:space="preserve">[RICARDO] </w:t>
-      </w:r>
-      <w:r>
+          <w:color w:val="365F91" w:themeColor="accent1" w:themeShade="BF"/>
+          <w:sz w:val="20"/>
+          <w:szCs w:val="20"/>
+          <w:lang w:eastAsia="en-US"/>
+        </w:rPr>
+        <w:t>[RICARDO] BDD (Behavior-Driven Development) – Using Gherkin format:</w:t>
+      </w:r>
+    </w:p>
+    <w:p>
+      <w:pPr>
+        <w:pStyle w:val="NormalWeb"/>
+        <w:pBdr>
+          <w:top w:val="single" w:sz="4" w:space="1" w:color="auto"/>
+          <w:left w:val="single" w:sz="4" w:space="4" w:color="auto"/>
+          <w:bottom w:val="single" w:sz="4" w:space="1" w:color="auto"/>
+          <w:right w:val="single" w:sz="4" w:space="4" w:color="auto"/>
+        </w:pBdr>
+        <w:shd w:val="clear" w:color="auto" w:fill="000000" w:themeFill="text1"/>
+        <w:ind w:left="426"/>
         <w:rPr>
           <w:rFonts w:ascii="Calibri" w:hAnsi="Calibri"/>
           <w:b/>
@@ -1021,8 +1020,7 @@
           <w:szCs w:val="20"/>
           <w:lang w:eastAsia="en-US"/>
         </w:rPr>
-        <w:t xml:space="preserve">BDD (Behavior-Driven Development) </w:t>
-      </w:r>
+      </w:pPr>
       <w:r>
         <w:rPr>
           <w:rFonts w:ascii="Calibri" w:hAnsi="Calibri"/>
@@ -1030,11 +1028,12 @@
           <w:bCs/>
           <w:i/>
           <w:iCs/>
-          <w:sz w:val="20"/>
-          <w:szCs w:val="20"/>
-          <w:lang w:eastAsia="en-US"/>
-        </w:rPr>
-        <w:t>–</w:t>
+          <w:color w:val="548DD4" w:themeColor="text2" w:themeTint="99"/>
+          <w:sz w:val="20"/>
+          <w:szCs w:val="20"/>
+          <w:lang w:eastAsia="en-US"/>
+        </w:rPr>
+        <w:t>Feature</w:t>
       </w:r>
       <w:r>
         <w:rPr>
@@ -1043,80 +1042,12 @@
           <w:bCs/>
           <w:i/>
           <w:iCs/>
-          <w:sz w:val="20"/>
-          <w:szCs w:val="20"/>
-          <w:lang w:eastAsia="en-US"/>
-        </w:rPr>
-        <w:t xml:space="preserve"> </w:t>
-      </w:r>
-      <w:r>
-        <w:rPr>
-          <w:rFonts w:ascii="Calibri" w:hAnsi="Calibri"/>
-          <w:b/>
-          <w:bCs/>
-          <w:i/>
-          <w:iCs/>
-          <w:sz w:val="20"/>
-          <w:szCs w:val="20"/>
-          <w:lang w:eastAsia="en-US"/>
-        </w:rPr>
-        <w:t xml:space="preserve">Using </w:t>
-      </w:r>
-      <w:r>
-        <w:rPr>
-          <w:rFonts w:ascii="Calibri" w:hAnsi="Calibri"/>
-          <w:b/>
-          <w:bCs/>
-          <w:i/>
-          <w:iCs/>
-          <w:sz w:val="20"/>
-          <w:szCs w:val="20"/>
-          <w:lang w:eastAsia="en-US"/>
-        </w:rPr>
-        <w:t>Gherkin format</w:t>
-      </w:r>
-      <w:r>
-        <w:rPr>
-          <w:rFonts w:ascii="Calibri" w:hAnsi="Calibri"/>
-          <w:b/>
-          <w:bCs/>
-          <w:i/>
-          <w:iCs/>
+          <w:color w:val="1F497D" w:themeColor="text2"/>
           <w:sz w:val="20"/>
           <w:szCs w:val="20"/>
           <w:lang w:eastAsia="en-US"/>
         </w:rPr>
         <w:t>:</w:t>
-      </w:r>
-    </w:p>
-    <w:p>
-      <w:pPr>
-        <w:pStyle w:val="NormalWeb"/>
-        <w:ind w:left="426"/>
-        <w:rPr>
-          <w:rFonts w:ascii="Calibri" w:hAnsi="Calibri"/>
-          <w:b/>
-          <w:bCs/>
-          <w:i/>
-          <w:iCs/>
-          <w:sz w:val="20"/>
-          <w:szCs w:val="20"/>
-          <w:lang w:eastAsia="en-US"/>
-        </w:rPr>
-      </w:pPr>
-      <w:r>
-        <w:rPr>
-          <w:rFonts w:ascii="Calibri" w:hAnsi="Calibri"/>
-          <w:b/>
-          <w:bCs/>
-          <w:i/>
-          <w:iCs/>
-          <w:color w:val="1F497D" w:themeColor="text2"/>
-          <w:sz w:val="20"/>
-          <w:szCs w:val="20"/>
-          <w:lang w:eastAsia="en-US"/>
-        </w:rPr>
-        <w:t>Feature:</w:t>
       </w:r>
       <w:r>
         <w:rPr>
@@ -1463,15 +1394,17 @@
           <w:b/>
           <w:i/>
           <w:iCs/>
-          <w:sz w:val="20"/>
-          <w:szCs w:val="20"/>
-          <w:lang w:eastAsia="en-US"/>
-        </w:rPr>
-      </w:pPr>
-      <w:r>
-        <w:rPr>
-          <w:rFonts w:ascii="Calibri" w:hAnsi="Calibri"/>
-          <w:b/>
+          <w:color w:val="365F91" w:themeColor="accent1" w:themeShade="BF"/>
+          <w:sz w:val="20"/>
+          <w:szCs w:val="20"/>
+          <w:lang w:eastAsia="en-US"/>
+        </w:rPr>
+      </w:pPr>
+      <w:r>
+        <w:rPr>
+          <w:rFonts w:ascii="Calibri" w:hAnsi="Calibri"/>
+          <w:b/>
+          <w:color w:val="365F91" w:themeColor="accent1" w:themeShade="BF"/>
           <w:sz w:val="20"/>
           <w:szCs w:val="20"/>
           <w:lang w:eastAsia="en-US"/>
@@ -1479,6 +1412,9 @@
         <w:t>[RICARDO]</w:t>
       </w:r>
       <w:r>
+        <w:rPr>
+          <w:color w:val="365F91" w:themeColor="accent1" w:themeShade="BF"/>
+        </w:rPr>
         <w:t xml:space="preserve"> </w:t>
       </w:r>
       <w:r>
@@ -1487,6 +1423,7 @@
           <w:b/>
           <w:i/>
           <w:iCs/>
+          <w:color w:val="365F91" w:themeColor="accent1" w:themeShade="BF"/>
           <w:sz w:val="20"/>
           <w:szCs w:val="20"/>
           <w:lang w:eastAsia="en-US"/>
@@ -1499,6 +1436,7 @@
           <w:b/>
           <w:i/>
           <w:iCs/>
+          <w:color w:val="365F91" w:themeColor="accent1" w:themeShade="BF"/>
           <w:sz w:val="20"/>
           <w:szCs w:val="20"/>
           <w:lang w:eastAsia="en-US"/>
@@ -1511,6 +1449,7 @@
           <w:b/>
           <w:i/>
           <w:iCs/>
+          <w:color w:val="365F91" w:themeColor="accent1" w:themeShade="BF"/>
           <w:sz w:val="20"/>
           <w:szCs w:val="20"/>
           <w:lang w:eastAsia="en-US"/>
@@ -1524,6 +1463,7 @@
           <w:b/>
           <w:i/>
           <w:iCs/>
+          <w:color w:val="365F91" w:themeColor="accent1" w:themeShade="BF"/>
           <w:sz w:val="20"/>
           <w:szCs w:val="20"/>
           <w:lang w:eastAsia="en-US"/>
@@ -1537,6 +1477,7 @@
           <w:b/>
           <w:i/>
           <w:iCs/>
+          <w:color w:val="365F91" w:themeColor="accent1" w:themeShade="BF"/>
           <w:sz w:val="20"/>
           <w:szCs w:val="20"/>
           <w:lang w:eastAsia="en-US"/>
@@ -1549,6 +1490,7 @@
           <w:b/>
           <w:i/>
           <w:iCs/>
+          <w:color w:val="365F91" w:themeColor="accent1" w:themeShade="BF"/>
           <w:sz w:val="20"/>
           <w:szCs w:val="20"/>
           <w:lang w:eastAsia="en-US"/>
@@ -1561,6 +1503,7 @@
           <w:b/>
           <w:i/>
           <w:iCs/>
+          <w:color w:val="365F91" w:themeColor="accent1" w:themeShade="BF"/>
           <w:sz w:val="20"/>
           <w:szCs w:val="20"/>
           <w:lang w:eastAsia="en-US"/>
@@ -1573,6 +1516,7 @@
           <w:b/>
           <w:i/>
           <w:iCs/>
+          <w:color w:val="365F91" w:themeColor="accent1" w:themeShade="BF"/>
           <w:sz w:val="20"/>
           <w:szCs w:val="20"/>
           <w:lang w:eastAsia="en-US"/>
@@ -1585,6 +1529,7 @@
           <w:b/>
           <w:i/>
           <w:iCs/>
+          <w:color w:val="365F91" w:themeColor="accent1" w:themeShade="BF"/>
           <w:sz w:val="20"/>
           <w:szCs w:val="20"/>
           <w:lang w:eastAsia="en-US"/>
@@ -1604,6 +1549,7 @@
           <w:b/>
           <w:i/>
           <w:iCs/>
+          <w:color w:val="365F91" w:themeColor="accent1" w:themeShade="BF"/>
           <w:sz w:val="20"/>
           <w:szCs w:val="20"/>
           <w:u w:val="single"/>
@@ -1616,6 +1562,7 @@
           <w:b/>
           <w:i/>
           <w:iCs/>
+          <w:color w:val="365F91" w:themeColor="accent1" w:themeShade="BF"/>
           <w:sz w:val="20"/>
           <w:szCs w:val="20"/>
           <w:u w:val="single"/>
@@ -1636,17 +1583,19 @@
           <w:b/>
           <w:i/>
           <w:iCs/>
-          <w:sz w:val="20"/>
-          <w:szCs w:val="20"/>
-          <w:lang w:eastAsia="en-US"/>
-        </w:rPr>
-      </w:pPr>
-      <w:r>
-        <w:rPr>
-          <w:rFonts w:ascii="Calibri" w:hAnsi="Calibri"/>
-          <w:b/>
-          <w:i/>
-          <w:iCs/>
+          <w:color w:val="365F91" w:themeColor="accent1" w:themeShade="BF"/>
+          <w:sz w:val="20"/>
+          <w:szCs w:val="20"/>
+          <w:lang w:eastAsia="en-US"/>
+        </w:rPr>
+      </w:pPr>
+      <w:r>
+        <w:rPr>
+          <w:rFonts w:ascii="Calibri" w:hAnsi="Calibri"/>
+          <w:b/>
+          <w:i/>
+          <w:iCs/>
+          <w:color w:val="365F91" w:themeColor="accent1" w:themeShade="BF"/>
           <w:sz w:val="20"/>
           <w:szCs w:val="20"/>
           <w:lang w:eastAsia="en-US"/>
@@ -1666,6 +1615,7 @@
           <w:b/>
           <w:i/>
           <w:iCs/>
+          <w:color w:val="365F91" w:themeColor="accent1" w:themeShade="BF"/>
           <w:sz w:val="20"/>
           <w:szCs w:val="20"/>
           <w:u w:val="single"/>
@@ -1678,6 +1628,7 @@
           <w:b/>
           <w:i/>
           <w:iCs/>
+          <w:color w:val="365F91" w:themeColor="accent1" w:themeShade="BF"/>
           <w:sz w:val="20"/>
           <w:szCs w:val="20"/>
           <w:u w:val="single"/>
@@ -1698,17 +1649,19 @@
           <w:b/>
           <w:i/>
           <w:iCs/>
-          <w:sz w:val="20"/>
-          <w:szCs w:val="20"/>
-          <w:lang w:eastAsia="en-US"/>
-        </w:rPr>
-      </w:pPr>
-      <w:r>
-        <w:rPr>
-          <w:rFonts w:ascii="Calibri" w:hAnsi="Calibri"/>
-          <w:b/>
-          <w:i/>
-          <w:iCs/>
+          <w:color w:val="365F91" w:themeColor="accent1" w:themeShade="BF"/>
+          <w:sz w:val="20"/>
+          <w:szCs w:val="20"/>
+          <w:lang w:eastAsia="en-US"/>
+        </w:rPr>
+      </w:pPr>
+      <w:r>
+        <w:rPr>
+          <w:rFonts w:ascii="Calibri" w:hAnsi="Calibri"/>
+          <w:b/>
+          <w:i/>
+          <w:iCs/>
+          <w:color w:val="365F91" w:themeColor="accent1" w:themeShade="BF"/>
           <w:sz w:val="20"/>
           <w:szCs w:val="20"/>
           <w:lang w:eastAsia="en-US"/>
@@ -1728,6 +1681,7 @@
           <w:b/>
           <w:i/>
           <w:iCs/>
+          <w:color w:val="365F91" w:themeColor="accent1" w:themeShade="BF"/>
           <w:sz w:val="20"/>
           <w:szCs w:val="20"/>
           <w:u w:val="single"/>
@@ -1740,6 +1694,7 @@
           <w:b/>
           <w:i/>
           <w:iCs/>
+          <w:color w:val="365F91" w:themeColor="accent1" w:themeShade="BF"/>
           <w:sz w:val="20"/>
           <w:szCs w:val="20"/>
           <w:u w:val="single"/>
@@ -1760,17 +1715,19 @@
           <w:b/>
           <w:i/>
           <w:iCs/>
-          <w:sz w:val="20"/>
-          <w:szCs w:val="20"/>
-          <w:lang w:eastAsia="en-US"/>
-        </w:rPr>
-      </w:pPr>
-      <w:r>
-        <w:rPr>
-          <w:rFonts w:ascii="Calibri" w:hAnsi="Calibri"/>
-          <w:b/>
-          <w:i/>
-          <w:iCs/>
+          <w:color w:val="365F91" w:themeColor="accent1" w:themeShade="BF"/>
+          <w:sz w:val="20"/>
+          <w:szCs w:val="20"/>
+          <w:lang w:eastAsia="en-US"/>
+        </w:rPr>
+      </w:pPr>
+      <w:r>
+        <w:rPr>
+          <w:rFonts w:ascii="Calibri" w:hAnsi="Calibri"/>
+          <w:b/>
+          <w:i/>
+          <w:iCs/>
+          <w:color w:val="365F91" w:themeColor="accent1" w:themeShade="BF"/>
           <w:sz w:val="20"/>
           <w:szCs w:val="20"/>
           <w:lang w:eastAsia="en-US"/>
@@ -1790,6 +1747,7 @@
           <w:b/>
           <w:i/>
           <w:iCs/>
+          <w:color w:val="365F91" w:themeColor="accent1" w:themeShade="BF"/>
           <w:sz w:val="20"/>
           <w:szCs w:val="20"/>
           <w:u w:val="single"/>
@@ -1802,6 +1760,7 @@
           <w:b/>
           <w:i/>
           <w:iCs/>
+          <w:color w:val="365F91" w:themeColor="accent1" w:themeShade="BF"/>
           <w:sz w:val="20"/>
           <w:szCs w:val="20"/>
           <w:u w:val="single"/>
@@ -1815,6 +1774,7 @@
           <w:b/>
           <w:i/>
           <w:iCs/>
+          <w:color w:val="365F91" w:themeColor="accent1" w:themeShade="BF"/>
           <w:sz w:val="20"/>
           <w:szCs w:val="20"/>
           <w:u w:val="single"/>
@@ -1828,6 +1788,7 @@
           <w:b/>
           <w:i/>
           <w:iCs/>
+          <w:color w:val="365F91" w:themeColor="accent1" w:themeShade="BF"/>
           <w:sz w:val="20"/>
           <w:szCs w:val="20"/>
           <w:u w:val="single"/>
@@ -1848,17 +1809,19 @@
           <w:b/>
           <w:i/>
           <w:iCs/>
-          <w:sz w:val="20"/>
-          <w:szCs w:val="20"/>
-          <w:lang w:eastAsia="en-US"/>
-        </w:rPr>
-      </w:pPr>
-      <w:r>
-        <w:rPr>
-          <w:rFonts w:ascii="Calibri" w:hAnsi="Calibri"/>
-          <w:b/>
-          <w:i/>
-          <w:iCs/>
+          <w:color w:val="365F91" w:themeColor="accent1" w:themeShade="BF"/>
+          <w:sz w:val="20"/>
+          <w:szCs w:val="20"/>
+          <w:lang w:eastAsia="en-US"/>
+        </w:rPr>
+      </w:pPr>
+      <w:r>
+        <w:rPr>
+          <w:rFonts w:ascii="Calibri" w:hAnsi="Calibri"/>
+          <w:b/>
+          <w:i/>
+          <w:iCs/>
+          <w:color w:val="365F91" w:themeColor="accent1" w:themeShade="BF"/>
           <w:sz w:val="20"/>
           <w:szCs w:val="20"/>
           <w:lang w:eastAsia="en-US"/>
@@ -1878,6 +1841,7 @@
           <w:b/>
           <w:i/>
           <w:iCs/>
+          <w:color w:val="365F91" w:themeColor="accent1" w:themeShade="BF"/>
           <w:sz w:val="20"/>
           <w:szCs w:val="20"/>
           <w:u w:val="single"/>
@@ -1890,6 +1854,7 @@
           <w:b/>
           <w:i/>
           <w:iCs/>
+          <w:color w:val="365F91" w:themeColor="accent1" w:themeShade="BF"/>
           <w:sz w:val="20"/>
           <w:szCs w:val="20"/>
           <w:u w:val="single"/>
@@ -1910,17 +1875,19 @@
           <w:b/>
           <w:i/>
           <w:iCs/>
-          <w:sz w:val="20"/>
-          <w:szCs w:val="20"/>
-          <w:lang w:eastAsia="en-US"/>
-        </w:rPr>
-      </w:pPr>
-      <w:r>
-        <w:rPr>
-          <w:rFonts w:ascii="Calibri" w:hAnsi="Calibri"/>
-          <w:b/>
-          <w:i/>
-          <w:iCs/>
+          <w:color w:val="365F91" w:themeColor="accent1" w:themeShade="BF"/>
+          <w:sz w:val="20"/>
+          <w:szCs w:val="20"/>
+          <w:lang w:eastAsia="en-US"/>
+        </w:rPr>
+      </w:pPr>
+      <w:r>
+        <w:rPr>
+          <w:rFonts w:ascii="Calibri" w:hAnsi="Calibri"/>
+          <w:b/>
+          <w:i/>
+          <w:iCs/>
+          <w:color w:val="365F91" w:themeColor="accent1" w:themeShade="BF"/>
           <w:sz w:val="20"/>
           <w:szCs w:val="20"/>
           <w:lang w:eastAsia="en-US"/>
@@ -1933,6 +1900,7 @@
           <w:b/>
           <w:i/>
           <w:iCs/>
+          <w:color w:val="365F91" w:themeColor="accent1" w:themeShade="BF"/>
           <w:sz w:val="20"/>
           <w:szCs w:val="20"/>
           <w:lang w:eastAsia="en-US"/>
@@ -1972,15 +1940,17 @@
           <w:b/>
           <w:i/>
           <w:iCs/>
-          <w:sz w:val="20"/>
-          <w:szCs w:val="20"/>
-          <w:lang w:eastAsia="en-US"/>
-        </w:rPr>
-      </w:pPr>
-      <w:r>
-        <w:rPr>
-          <w:rFonts w:ascii="Calibri" w:hAnsi="Calibri"/>
-          <w:b/>
+          <w:color w:val="365F91" w:themeColor="accent1" w:themeShade="BF"/>
+          <w:sz w:val="20"/>
+          <w:szCs w:val="20"/>
+          <w:lang w:eastAsia="en-US"/>
+        </w:rPr>
+      </w:pPr>
+      <w:r>
+        <w:rPr>
+          <w:rFonts w:ascii="Calibri" w:hAnsi="Calibri"/>
+          <w:b/>
+          <w:color w:val="365F91" w:themeColor="accent1" w:themeShade="BF"/>
           <w:sz w:val="20"/>
           <w:szCs w:val="20"/>
           <w:lang w:eastAsia="en-US"/>
@@ -1988,6 +1958,9 @@
         <w:t>[RICARDO]</w:t>
       </w:r>
       <w:r>
+        <w:rPr>
+          <w:color w:val="365F91" w:themeColor="accent1" w:themeShade="BF"/>
+        </w:rPr>
         <w:t xml:space="preserve"> </w:t>
       </w:r>
       <w:r>
@@ -1996,6 +1969,7 @@
           <w:b/>
           <w:i/>
           <w:iCs/>
+          <w:color w:val="365F91" w:themeColor="accent1" w:themeShade="BF"/>
           <w:sz w:val="20"/>
           <w:szCs w:val="20"/>
           <w:lang w:eastAsia="en-US"/>
@@ -2005,6 +1979,12 @@
     </w:p>
     <w:p>
       <w:pPr>
+        <w:pBdr>
+          <w:top w:val="single" w:sz="4" w:space="1" w:color="auto"/>
+          <w:left w:val="single" w:sz="4" w:space="4" w:color="auto"/>
+          <w:bottom w:val="single" w:sz="4" w:space="1" w:color="auto"/>
+          <w:right w:val="single" w:sz="4" w:space="4" w:color="auto"/>
+        </w:pBdr>
         <w:shd w:val="clear" w:color="auto" w:fill="FFFFFF"/>
         <w:spacing w:line="270" w:lineRule="atLeast"/>
         <w:rPr>
@@ -2046,6 +2026,12 @@
     </w:p>
     <w:p>
       <w:pPr>
+        <w:pBdr>
+          <w:top w:val="single" w:sz="4" w:space="1" w:color="auto"/>
+          <w:left w:val="single" w:sz="4" w:space="4" w:color="auto"/>
+          <w:bottom w:val="single" w:sz="4" w:space="1" w:color="auto"/>
+          <w:right w:val="single" w:sz="4" w:space="4" w:color="auto"/>
+        </w:pBdr>
         <w:shd w:val="clear" w:color="auto" w:fill="FFFFFF"/>
         <w:spacing w:line="270" w:lineRule="atLeast"/>
         <w:rPr>
@@ -2096,6 +2082,12 @@
     </w:p>
     <w:p>
       <w:pPr>
+        <w:pBdr>
+          <w:top w:val="single" w:sz="4" w:space="1" w:color="auto"/>
+          <w:left w:val="single" w:sz="4" w:space="4" w:color="auto"/>
+          <w:bottom w:val="single" w:sz="4" w:space="1" w:color="auto"/>
+          <w:right w:val="single" w:sz="4" w:space="4" w:color="auto"/>
+        </w:pBdr>
         <w:shd w:val="clear" w:color="auto" w:fill="FFFFFF"/>
         <w:spacing w:line="270" w:lineRule="atLeast"/>
         <w:rPr>
@@ -2126,6 +2118,12 @@
     </w:p>
     <w:p>
       <w:pPr>
+        <w:pBdr>
+          <w:top w:val="single" w:sz="4" w:space="1" w:color="auto"/>
+          <w:left w:val="single" w:sz="4" w:space="4" w:color="auto"/>
+          <w:bottom w:val="single" w:sz="4" w:space="1" w:color="auto"/>
+          <w:right w:val="single" w:sz="4" w:space="4" w:color="auto"/>
+        </w:pBdr>
         <w:shd w:val="clear" w:color="auto" w:fill="FFFFFF"/>
         <w:spacing w:line="270" w:lineRule="atLeast"/>
         <w:rPr>
@@ -2198,6 +2196,12 @@
     </w:p>
     <w:p>
       <w:pPr>
+        <w:pBdr>
+          <w:top w:val="single" w:sz="4" w:space="1" w:color="auto"/>
+          <w:left w:val="single" w:sz="4" w:space="4" w:color="auto"/>
+          <w:bottom w:val="single" w:sz="4" w:space="1" w:color="auto"/>
+          <w:right w:val="single" w:sz="4" w:space="4" w:color="auto"/>
+        </w:pBdr>
         <w:shd w:val="clear" w:color="auto" w:fill="FFFFFF"/>
         <w:spacing w:line="270" w:lineRule="atLeast"/>
         <w:rPr>
@@ -2326,6 +2330,12 @@
     </w:p>
     <w:p>
       <w:pPr>
+        <w:pBdr>
+          <w:top w:val="single" w:sz="4" w:space="1" w:color="auto"/>
+          <w:left w:val="single" w:sz="4" w:space="4" w:color="auto"/>
+          <w:bottom w:val="single" w:sz="4" w:space="1" w:color="auto"/>
+          <w:right w:val="single" w:sz="4" w:space="4" w:color="auto"/>
+        </w:pBdr>
         <w:shd w:val="clear" w:color="auto" w:fill="FFFFFF"/>
         <w:spacing w:line="270" w:lineRule="atLeast"/>
         <w:rPr>
@@ -2347,6 +2357,12 @@
     </w:p>
     <w:p>
       <w:pPr>
+        <w:pBdr>
+          <w:top w:val="single" w:sz="4" w:space="1" w:color="auto"/>
+          <w:left w:val="single" w:sz="4" w:space="4" w:color="auto"/>
+          <w:bottom w:val="single" w:sz="4" w:space="1" w:color="auto"/>
+          <w:right w:val="single" w:sz="4" w:space="4" w:color="auto"/>
+        </w:pBdr>
         <w:shd w:val="clear" w:color="auto" w:fill="FFFFFF"/>
         <w:spacing w:line="270" w:lineRule="atLeast"/>
         <w:rPr>
@@ -2448,6 +2464,12 @@
     </w:p>
     <w:p>
       <w:pPr>
+        <w:pBdr>
+          <w:top w:val="single" w:sz="4" w:space="1" w:color="auto"/>
+          <w:left w:val="single" w:sz="4" w:space="4" w:color="auto"/>
+          <w:bottom w:val="single" w:sz="4" w:space="1" w:color="auto"/>
+          <w:right w:val="single" w:sz="4" w:space="4" w:color="auto"/>
+        </w:pBdr>
         <w:shd w:val="clear" w:color="auto" w:fill="FFFFFF"/>
         <w:spacing w:line="270" w:lineRule="atLeast"/>
         <w:rPr>
@@ -2550,6 +2572,12 @@
     </w:p>
     <w:p>
       <w:pPr>
+        <w:pBdr>
+          <w:top w:val="single" w:sz="4" w:space="1" w:color="auto"/>
+          <w:left w:val="single" w:sz="4" w:space="4" w:color="auto"/>
+          <w:bottom w:val="single" w:sz="4" w:space="1" w:color="auto"/>
+          <w:right w:val="single" w:sz="4" w:space="4" w:color="auto"/>
+        </w:pBdr>
         <w:shd w:val="clear" w:color="auto" w:fill="FFFFFF"/>
         <w:spacing w:line="270" w:lineRule="atLeast"/>
         <w:rPr>
@@ -2651,6 +2679,12 @@
     </w:p>
     <w:p>
       <w:pPr>
+        <w:pBdr>
+          <w:top w:val="single" w:sz="4" w:space="1" w:color="auto"/>
+          <w:left w:val="single" w:sz="4" w:space="4" w:color="auto"/>
+          <w:bottom w:val="single" w:sz="4" w:space="1" w:color="auto"/>
+          <w:right w:val="single" w:sz="4" w:space="4" w:color="auto"/>
+        </w:pBdr>
         <w:shd w:val="clear" w:color="auto" w:fill="FFFFFF"/>
         <w:spacing w:line="270" w:lineRule="atLeast"/>
         <w:rPr>
@@ -2770,6 +2804,12 @@
     </w:p>
     <w:p>
       <w:pPr>
+        <w:pBdr>
+          <w:top w:val="single" w:sz="4" w:space="1" w:color="auto"/>
+          <w:left w:val="single" w:sz="4" w:space="4" w:color="auto"/>
+          <w:bottom w:val="single" w:sz="4" w:space="1" w:color="auto"/>
+          <w:right w:val="single" w:sz="4" w:space="4" w:color="auto"/>
+        </w:pBdr>
         <w:shd w:val="clear" w:color="auto" w:fill="FFFFFF"/>
         <w:spacing w:line="270" w:lineRule="atLeast"/>
         <w:rPr>
@@ -2800,6 +2840,12 @@
     </w:p>
     <w:p>
       <w:pPr>
+        <w:pBdr>
+          <w:top w:val="single" w:sz="4" w:space="1" w:color="auto"/>
+          <w:left w:val="single" w:sz="4" w:space="4" w:color="auto"/>
+          <w:bottom w:val="single" w:sz="4" w:space="1" w:color="auto"/>
+          <w:right w:val="single" w:sz="4" w:space="4" w:color="auto"/>
+        </w:pBdr>
         <w:shd w:val="clear" w:color="auto" w:fill="FFFFFF"/>
         <w:spacing w:line="270" w:lineRule="atLeast"/>
         <w:rPr>
@@ -2870,6 +2916,12 @@
     </w:p>
     <w:p>
       <w:pPr>
+        <w:pBdr>
+          <w:top w:val="single" w:sz="4" w:space="1" w:color="auto"/>
+          <w:left w:val="single" w:sz="4" w:space="4" w:color="auto"/>
+          <w:bottom w:val="single" w:sz="4" w:space="1" w:color="auto"/>
+          <w:right w:val="single" w:sz="4" w:space="4" w:color="auto"/>
+        </w:pBdr>
         <w:shd w:val="clear" w:color="auto" w:fill="FFFFFF"/>
         <w:spacing w:line="270" w:lineRule="atLeast"/>
         <w:rPr>
@@ -2991,6 +3043,12 @@
     </w:p>
     <w:p>
       <w:pPr>
+        <w:pBdr>
+          <w:top w:val="single" w:sz="4" w:space="1" w:color="auto"/>
+          <w:left w:val="single" w:sz="4" w:space="4" w:color="auto"/>
+          <w:bottom w:val="single" w:sz="4" w:space="1" w:color="auto"/>
+          <w:right w:val="single" w:sz="4" w:space="4" w:color="auto"/>
+        </w:pBdr>
         <w:shd w:val="clear" w:color="auto" w:fill="FFFFFF"/>
         <w:spacing w:line="270" w:lineRule="atLeast"/>
         <w:rPr>
@@ -3128,6 +3186,12 @@
     </w:p>
     <w:p>
       <w:pPr>
+        <w:pBdr>
+          <w:top w:val="single" w:sz="4" w:space="1" w:color="auto"/>
+          <w:left w:val="single" w:sz="4" w:space="4" w:color="auto"/>
+          <w:bottom w:val="single" w:sz="4" w:space="1" w:color="auto"/>
+          <w:right w:val="single" w:sz="4" w:space="4" w:color="auto"/>
+        </w:pBdr>
         <w:shd w:val="clear" w:color="auto" w:fill="FFFFFF"/>
         <w:spacing w:line="270" w:lineRule="atLeast"/>
         <w:rPr>
@@ -3158,6 +3222,12 @@
     </w:p>
     <w:p>
       <w:pPr>
+        <w:pBdr>
+          <w:top w:val="single" w:sz="4" w:space="1" w:color="auto"/>
+          <w:left w:val="single" w:sz="4" w:space="4" w:color="auto"/>
+          <w:bottom w:val="single" w:sz="4" w:space="1" w:color="auto"/>
+          <w:right w:val="single" w:sz="4" w:space="4" w:color="auto"/>
+        </w:pBdr>
         <w:shd w:val="clear" w:color="auto" w:fill="FFFFFF"/>
         <w:spacing w:line="270" w:lineRule="atLeast"/>
         <w:rPr>
@@ -3279,6 +3349,12 @@
     </w:p>
     <w:p>
       <w:pPr>
+        <w:pBdr>
+          <w:top w:val="single" w:sz="4" w:space="1" w:color="auto"/>
+          <w:left w:val="single" w:sz="4" w:space="4" w:color="auto"/>
+          <w:bottom w:val="single" w:sz="4" w:space="1" w:color="auto"/>
+          <w:right w:val="single" w:sz="4" w:space="4" w:color="auto"/>
+        </w:pBdr>
         <w:shd w:val="clear" w:color="auto" w:fill="FFFFFF"/>
         <w:spacing w:line="270" w:lineRule="atLeast"/>
         <w:rPr>
@@ -3409,6 +3485,12 @@
     </w:p>
     <w:p>
       <w:pPr>
+        <w:pBdr>
+          <w:top w:val="single" w:sz="4" w:space="1" w:color="auto"/>
+          <w:left w:val="single" w:sz="4" w:space="4" w:color="auto"/>
+          <w:bottom w:val="single" w:sz="4" w:space="1" w:color="auto"/>
+          <w:right w:val="single" w:sz="4" w:space="4" w:color="auto"/>
+        </w:pBdr>
         <w:shd w:val="clear" w:color="auto" w:fill="FFFFFF"/>
         <w:spacing w:line="270" w:lineRule="atLeast"/>
         <w:rPr>
@@ -3439,6 +3521,12 @@
     </w:p>
     <w:p>
       <w:pPr>
+        <w:pBdr>
+          <w:top w:val="single" w:sz="4" w:space="1" w:color="auto"/>
+          <w:left w:val="single" w:sz="4" w:space="4" w:color="auto"/>
+          <w:bottom w:val="single" w:sz="4" w:space="1" w:color="auto"/>
+          <w:right w:val="single" w:sz="4" w:space="4" w:color="auto"/>
+        </w:pBdr>
         <w:shd w:val="clear" w:color="auto" w:fill="FFFFFF"/>
         <w:spacing w:line="270" w:lineRule="atLeast"/>
         <w:rPr>
@@ -3560,6 +3648,12 @@
     </w:p>
     <w:p>
       <w:pPr>
+        <w:pBdr>
+          <w:top w:val="single" w:sz="4" w:space="1" w:color="auto"/>
+          <w:left w:val="single" w:sz="4" w:space="4" w:color="auto"/>
+          <w:bottom w:val="single" w:sz="4" w:space="1" w:color="auto"/>
+          <w:right w:val="single" w:sz="4" w:space="4" w:color="auto"/>
+        </w:pBdr>
         <w:shd w:val="clear" w:color="auto" w:fill="FFFFFF"/>
         <w:spacing w:line="270" w:lineRule="atLeast"/>
         <w:rPr>
@@ -3634,6 +3728,12 @@
     </w:p>
     <w:p>
       <w:pPr>
+        <w:pBdr>
+          <w:top w:val="single" w:sz="4" w:space="1" w:color="auto"/>
+          <w:left w:val="single" w:sz="4" w:space="4" w:color="auto"/>
+          <w:bottom w:val="single" w:sz="4" w:space="1" w:color="auto"/>
+          <w:right w:val="single" w:sz="4" w:space="4" w:color="auto"/>
+        </w:pBdr>
         <w:shd w:val="clear" w:color="auto" w:fill="FFFFFF"/>
         <w:spacing w:line="270" w:lineRule="atLeast"/>
         <w:rPr>
@@ -3755,6 +3855,12 @@
     </w:p>
     <w:p>
       <w:pPr>
+        <w:pBdr>
+          <w:top w:val="single" w:sz="4" w:space="1" w:color="auto"/>
+          <w:left w:val="single" w:sz="4" w:space="4" w:color="auto"/>
+          <w:bottom w:val="single" w:sz="4" w:space="1" w:color="auto"/>
+          <w:right w:val="single" w:sz="4" w:space="4" w:color="auto"/>
+        </w:pBdr>
         <w:shd w:val="clear" w:color="auto" w:fill="FFFFFF"/>
         <w:spacing w:line="270" w:lineRule="atLeast"/>
         <w:rPr>
@@ -3892,6 +3998,12 @@
     </w:p>
     <w:p>
       <w:pPr>
+        <w:pBdr>
+          <w:top w:val="single" w:sz="4" w:space="1" w:color="auto"/>
+          <w:left w:val="single" w:sz="4" w:space="4" w:color="auto"/>
+          <w:bottom w:val="single" w:sz="4" w:space="1" w:color="auto"/>
+          <w:right w:val="single" w:sz="4" w:space="4" w:color="auto"/>
+        </w:pBdr>
         <w:shd w:val="clear" w:color="auto" w:fill="FFFFFF"/>
         <w:spacing w:line="270" w:lineRule="atLeast"/>
         <w:rPr>
@@ -3913,6 +4025,12 @@
     </w:p>
     <w:p>
       <w:pPr>
+        <w:pBdr>
+          <w:top w:val="single" w:sz="4" w:space="1" w:color="auto"/>
+          <w:left w:val="single" w:sz="4" w:space="4" w:color="auto"/>
+          <w:bottom w:val="single" w:sz="4" w:space="1" w:color="auto"/>
+          <w:right w:val="single" w:sz="4" w:space="4" w:color="auto"/>
+        </w:pBdr>
         <w:shd w:val="clear" w:color="auto" w:fill="FFFFFF"/>
         <w:spacing w:line="270" w:lineRule="atLeast"/>
         <w:rPr>
@@ -3964,6 +4082,7 @@
           <w:b/>
           <w:i/>
           <w:iCs/>
+          <w:color w:val="365F91" w:themeColor="accent1" w:themeShade="BF"/>
           <w:sz w:val="20"/>
           <w:szCs w:val="20"/>
           <w:lang w:eastAsia="en-US"/>
@@ -3988,9 +4107,22 @@
           <w:lang w:eastAsia="en-US"/>
         </w:rPr>
         <w:br/>
+      </w:r>
+      <w:r>
+        <w:rPr>
+          <w:rFonts w:ascii="Calibri" w:hAnsi="Calibri"/>
+          <w:b/>
+          <w:color w:val="365F91" w:themeColor="accent1" w:themeShade="BF"/>
+          <w:sz w:val="20"/>
+          <w:szCs w:val="20"/>
+          <w:lang w:eastAsia="en-US"/>
+        </w:rPr>
         <w:t>[RICARDO]</w:t>
       </w:r>
       <w:r>
+        <w:rPr>
+          <w:color w:val="365F91" w:themeColor="accent1" w:themeShade="BF"/>
+        </w:rPr>
         <w:t xml:space="preserve"> </w:t>
       </w:r>
       <w:r>
@@ -3999,6 +4131,7 @@
           <w:b/>
           <w:i/>
           <w:iCs/>
+          <w:color w:val="365F91" w:themeColor="accent1" w:themeShade="BF"/>
           <w:sz w:val="20"/>
           <w:szCs w:val="20"/>
           <w:lang w:eastAsia="en-US"/>
@@ -4018,17 +4151,19 @@
           <w:b/>
           <w:i/>
           <w:iCs/>
-          <w:sz w:val="20"/>
-          <w:szCs w:val="20"/>
-          <w:lang w:eastAsia="en-US"/>
-        </w:rPr>
-      </w:pPr>
-      <w:r>
-        <w:rPr>
-          <w:rFonts w:ascii="Calibri" w:hAnsi="Calibri"/>
-          <w:b/>
-          <w:i/>
-          <w:iCs/>
+          <w:color w:val="365F91" w:themeColor="accent1" w:themeShade="BF"/>
+          <w:sz w:val="20"/>
+          <w:szCs w:val="20"/>
+          <w:lang w:eastAsia="en-US"/>
+        </w:rPr>
+      </w:pPr>
+      <w:r>
+        <w:rPr>
+          <w:rFonts w:ascii="Calibri" w:hAnsi="Calibri"/>
+          <w:b/>
+          <w:i/>
+          <w:iCs/>
+          <w:color w:val="365F91" w:themeColor="accent1" w:themeShade="BF"/>
           <w:sz w:val="20"/>
           <w:szCs w:val="20"/>
           <w:lang w:eastAsia="en-US"/>
@@ -4048,17 +4183,19 @@
           <w:b/>
           <w:i/>
           <w:iCs/>
-          <w:sz w:val="20"/>
-          <w:szCs w:val="20"/>
-          <w:lang w:eastAsia="en-US"/>
-        </w:rPr>
-      </w:pPr>
-      <w:r>
-        <w:rPr>
-          <w:rFonts w:ascii="Calibri" w:hAnsi="Calibri"/>
-          <w:b/>
-          <w:i/>
-          <w:iCs/>
+          <w:color w:val="365F91" w:themeColor="accent1" w:themeShade="BF"/>
+          <w:sz w:val="20"/>
+          <w:szCs w:val="20"/>
+          <w:lang w:eastAsia="en-US"/>
+        </w:rPr>
+      </w:pPr>
+      <w:r>
+        <w:rPr>
+          <w:rFonts w:ascii="Calibri" w:hAnsi="Calibri"/>
+          <w:b/>
+          <w:i/>
+          <w:iCs/>
+          <w:color w:val="365F91" w:themeColor="accent1" w:themeShade="BF"/>
           <w:sz w:val="20"/>
           <w:szCs w:val="20"/>
           <w:lang w:eastAsia="en-US"/>
@@ -4071,6 +4208,7 @@
           <w:b/>
           <w:i/>
           <w:iCs/>
+          <w:color w:val="365F91" w:themeColor="accent1" w:themeShade="BF"/>
           <w:sz w:val="20"/>
           <w:szCs w:val="20"/>
           <w:lang w:eastAsia="en-US"/>
@@ -4083,6 +4221,7 @@
           <w:b/>
           <w:i/>
           <w:iCs/>
+          <w:color w:val="365F91" w:themeColor="accent1" w:themeShade="BF"/>
           <w:sz w:val="20"/>
           <w:szCs w:val="20"/>
           <w:lang w:eastAsia="en-US"/>
@@ -4102,17 +4241,19 @@
           <w:b/>
           <w:i/>
           <w:iCs/>
-          <w:sz w:val="20"/>
-          <w:szCs w:val="20"/>
-          <w:lang w:eastAsia="en-US"/>
-        </w:rPr>
-      </w:pPr>
-      <w:r>
-        <w:rPr>
-          <w:rFonts w:ascii="Calibri" w:hAnsi="Calibri"/>
-          <w:b/>
-          <w:i/>
-          <w:iCs/>
+          <w:color w:val="365F91" w:themeColor="accent1" w:themeShade="BF"/>
+          <w:sz w:val="20"/>
+          <w:szCs w:val="20"/>
+          <w:lang w:eastAsia="en-US"/>
+        </w:rPr>
+      </w:pPr>
+      <w:r>
+        <w:rPr>
+          <w:rFonts w:ascii="Calibri" w:hAnsi="Calibri"/>
+          <w:b/>
+          <w:i/>
+          <w:iCs/>
+          <w:color w:val="365F91" w:themeColor="accent1" w:themeShade="BF"/>
           <w:sz w:val="20"/>
           <w:szCs w:val="20"/>
           <w:lang w:eastAsia="en-US"/>
@@ -4125,6 +4266,7 @@
           <w:b/>
           <w:i/>
           <w:iCs/>
+          <w:color w:val="365F91" w:themeColor="accent1" w:themeShade="BF"/>
           <w:sz w:val="20"/>
           <w:szCs w:val="20"/>
           <w:lang w:eastAsia="en-US"/>

</xml_diff>

<commit_message>
QA TEST FILE ADJUSTS
</commit_message>
<xml_diff>
--- a/qe-test-quality-sme-architecture-ariane-medeiros-junho-2025.docx
+++ b/qe-test-quality-sme-architecture-ariane-medeiros-junho-2025.docx
@@ -4403,6 +4403,7 @@
           <w:bCs/>
           <w:i/>
           <w:iCs/>
+          <w:color w:val="1F497D" w:themeColor="text2"/>
           <w:sz w:val="20"/>
           <w:szCs w:val="20"/>
         </w:rPr>
@@ -4413,6 +4414,7 @@
           <w:rFonts w:ascii="Calibri" w:hAnsi="Calibri"/>
           <w:b/>
           <w:bCs/>
+          <w:color w:val="1F497D" w:themeColor="text2"/>
           <w:sz w:val="20"/>
           <w:szCs w:val="20"/>
         </w:rPr>
@@ -4420,6 +4422,9 @@
       </w:r>
       <w:proofErr w:type="gramEnd"/>
       <w:r>
+        <w:rPr>
+          <w:color w:val="1F497D" w:themeColor="text2"/>
+        </w:rPr>
         <w:t xml:space="preserve"> </w:t>
       </w:r>
       <w:r>
@@ -4429,6 +4434,7 @@
           <w:bCs/>
           <w:i/>
           <w:iCs/>
+          <w:color w:val="1F497D" w:themeColor="text2"/>
           <w:sz w:val="20"/>
           <w:szCs w:val="20"/>
         </w:rPr>
@@ -4441,6 +4447,7 @@
           <w:bCs/>
           <w:i/>
           <w:iCs/>
+          <w:color w:val="1F497D" w:themeColor="text2"/>
           <w:sz w:val="20"/>
           <w:szCs w:val="20"/>
         </w:rPr>

</xml_diff>